<commit_message>
Configutación de ComboBox y boton limpiar y salir
Se configuraron los ComboBox  para poder escoger entre los distintos tipos de cálculo qué se van a realizar.
</commit_message>
<xml_diff>
--- a/Acta1.docx
+++ b/Acta1.docx
@@ -155,6 +155,7 @@
         </w:rPr>
         <w:t xml:space="preserve">errera </w:t>
       </w:r>
+      <w:proofErr w:type="spellStart"/>
       <w:r>
         <w:rPr>
           <w:rFonts w:ascii="Arial" w:hAnsi="Arial" w:cs="Arial"/>
@@ -171,6 +172,7 @@
         </w:rPr>
         <w:t>ermon</w:t>
       </w:r>
+      <w:proofErr w:type="spellEnd"/>
       <w:r>
         <w:rPr>
           <w:rFonts w:ascii="Arial" w:hAnsi="Arial" w:cs="Arial"/>
@@ -225,15 +227,41 @@
           <w:sz w:val="24"/>
           <w:szCs w:val="24"/>
         </w:rPr>
-        <w:t>Para esta primera entrega decidimos empezar por realizar el diseño de la interfaz, así como de dividir el trabajo entre los integrantes.</w:t>
-      </w:r>
-      <w:r>
-        <w:rPr>
-          <w:rFonts w:ascii="Arial" w:hAnsi="Arial" w:cs="Arial"/>
-          <w:sz w:val="24"/>
-          <w:szCs w:val="24"/>
-        </w:rPr>
-        <w:t xml:space="preserve"> Así como crearnos cuentas en Github para aprender a aprovechar la tecnología de Git y crear un repositorio en la plataforma antes mencionada, ya qué esto nos será de gran ayuda cuando decidamos realizar proyectos futuros con un excelente manejo y orden en la información y mejorando la productividad de nuestros equipos de trabajo en el transcurso de nuestra carrera o como ingenieros al finalizar la misma.</w:t>
+        <w:t xml:space="preserve">Para esta primera entrega decidimos empezar por realizar el diseño de la interfaz, así como de dividir el trabajo entre los integrantes. Así como crearnos cuentas en </w:t>
+      </w:r>
+      <w:proofErr w:type="spellStart"/>
+      <w:r>
+        <w:rPr>
+          <w:rFonts w:ascii="Arial" w:hAnsi="Arial" w:cs="Arial"/>
+          <w:sz w:val="24"/>
+          <w:szCs w:val="24"/>
+        </w:rPr>
+        <w:t>Github</w:t>
+      </w:r>
+      <w:proofErr w:type="spellEnd"/>
+      <w:r>
+        <w:rPr>
+          <w:rFonts w:ascii="Arial" w:hAnsi="Arial" w:cs="Arial"/>
+          <w:sz w:val="24"/>
+          <w:szCs w:val="24"/>
+        </w:rPr>
+        <w:t xml:space="preserve"> para aprender a aprovechar la tecnología de Git y crear un repositorio en la plataforma antes mencionada, ya </w:t>
+      </w:r>
+      <w:r>
+        <w:rPr>
+          <w:rFonts w:ascii="Arial" w:hAnsi="Arial" w:cs="Arial"/>
+          <w:sz w:val="24"/>
+          <w:szCs w:val="24"/>
+        </w:rPr>
+        <w:t>que</w:t>
+      </w:r>
+      <w:r>
+        <w:rPr>
+          <w:rFonts w:ascii="Arial" w:hAnsi="Arial" w:cs="Arial"/>
+          <w:sz w:val="24"/>
+          <w:szCs w:val="24"/>
+        </w:rPr>
+        <w:t xml:space="preserve"> esto nos será de gran ayuda cuando decidamos realizar proyectos futuros con un excelente manejo y orden en la información y mejorando la productividad de nuestros equipos de trabajo en el transcurso de nuestra carrera o como ingenieros al finalizar la misma.</w:t>
       </w:r>
     </w:p>
     <w:p>
@@ -1439,7 +1467,39 @@
           <w:sz w:val="24"/>
           <w:szCs w:val="24"/>
         </w:rPr>
-        <w:t xml:space="preserve"> una persona se encargue del </w:t>
+        <w:t xml:space="preserve"> </w:t>
+      </w:r>
+      <w:r>
+        <w:rPr>
+          <w:rFonts w:ascii="Arial" w:hAnsi="Arial" w:cs="Arial"/>
+          <w:sz w:val="24"/>
+          <w:szCs w:val="24"/>
+        </w:rPr>
+        <w:t>Sara</w:t>
+      </w:r>
+      <w:r>
+        <w:rPr>
+          <w:rFonts w:ascii="Arial" w:hAnsi="Arial" w:cs="Arial"/>
+          <w:sz w:val="24"/>
+          <w:szCs w:val="24"/>
+        </w:rPr>
+        <w:t xml:space="preserve"> </w:t>
+      </w:r>
+      <w:r>
+        <w:rPr>
+          <w:rFonts w:ascii="Arial" w:hAnsi="Arial" w:cs="Arial"/>
+          <w:sz w:val="24"/>
+          <w:szCs w:val="24"/>
+        </w:rPr>
+        <w:t>Rodríguez</w:t>
+      </w:r>
+      <w:r>
+        <w:rPr>
+          <w:rFonts w:ascii="Arial" w:hAnsi="Arial" w:cs="Arial"/>
+          <w:sz w:val="24"/>
+          <w:szCs w:val="24"/>
+        </w:rPr>
+        <w:t xml:space="preserve"> se encargue del </w:t>
       </w:r>
       <w:r>
         <w:rPr>
@@ -1522,7 +1582,47 @@
           <w:sz w:val="24"/>
           <w:szCs w:val="24"/>
         </w:rPr>
-        <w:t xml:space="preserve"> una persona se encargue del </w:t>
+        <w:t xml:space="preserve"> </w:t>
+      </w:r>
+      <w:r>
+        <w:rPr>
+          <w:rFonts w:ascii="Arial" w:hAnsi="Arial" w:cs="Arial"/>
+          <w:sz w:val="24"/>
+          <w:szCs w:val="24"/>
+        </w:rPr>
+        <w:t>Hernán</w:t>
+      </w:r>
+      <w:r>
+        <w:rPr>
+          <w:rFonts w:ascii="Arial" w:hAnsi="Arial" w:cs="Arial"/>
+          <w:sz w:val="24"/>
+          <w:szCs w:val="24"/>
+        </w:rPr>
+        <w:t xml:space="preserve"> </w:t>
+      </w:r>
+      <w:r>
+        <w:rPr>
+          <w:rFonts w:ascii="Arial" w:hAnsi="Arial" w:cs="Arial"/>
+          <w:sz w:val="24"/>
+          <w:szCs w:val="24"/>
+        </w:rPr>
+        <w:t>Erazo</w:t>
+      </w:r>
+      <w:r>
+        <w:rPr>
+          <w:rFonts w:ascii="Arial" w:hAnsi="Arial" w:cs="Arial"/>
+          <w:sz w:val="24"/>
+          <w:szCs w:val="24"/>
+        </w:rPr>
+        <w:t xml:space="preserve"> </w:t>
+      </w:r>
+      <w:r>
+        <w:rPr>
+          <w:rFonts w:ascii="Arial" w:hAnsi="Arial" w:cs="Arial"/>
+          <w:sz w:val="24"/>
+          <w:szCs w:val="24"/>
+        </w:rPr>
+        <w:t xml:space="preserve">se encargue del </w:t>
       </w:r>
       <w:r>
         <w:rPr>
@@ -1679,7 +1779,31 @@
           <w:sz w:val="24"/>
           <w:szCs w:val="24"/>
         </w:rPr>
-        <w:t xml:space="preserve"> una persona se encargue del del </w:t>
+        <w:t xml:space="preserve"> </w:t>
+      </w:r>
+      <w:r>
+        <w:rPr>
+          <w:rFonts w:ascii="Arial" w:hAnsi="Arial" w:cs="Arial"/>
+          <w:sz w:val="24"/>
+          <w:szCs w:val="24"/>
+        </w:rPr>
+        <w:t>Laura</w:t>
+      </w:r>
+      <w:r>
+        <w:rPr>
+          <w:rFonts w:ascii="Arial" w:hAnsi="Arial" w:cs="Arial"/>
+          <w:sz w:val="24"/>
+          <w:szCs w:val="24"/>
+        </w:rPr>
+        <w:t xml:space="preserve"> Herrera</w:t>
+      </w:r>
+      <w:r>
+        <w:rPr>
+          <w:rFonts w:ascii="Arial" w:hAnsi="Arial" w:cs="Arial"/>
+          <w:sz w:val="24"/>
+          <w:szCs w:val="24"/>
+        </w:rPr>
+        <w:t xml:space="preserve"> se encargue del del </w:t>
       </w:r>
       <w:r>
         <w:rPr>
@@ -1763,17 +1887,7 @@
           <w:sz w:val="24"/>
           <w:szCs w:val="24"/>
         </w:rPr>
-        <w:t>Natural</w:t>
-      </w:r>
-      <w:r>
-        <w:rPr>
-          <w:rFonts w:ascii="Arial" w:hAnsi="Arial" w:cs="Arial"/>
-          <w:b/>
-          <w:bCs/>
-          <w:sz w:val="24"/>
-          <w:szCs w:val="24"/>
-        </w:rPr>
-        <w:t>.</w:t>
+        <w:t>Natural.</w:t>
       </w:r>
     </w:p>
     <w:p>
@@ -1796,7 +1910,41 @@
           <w:sz w:val="24"/>
           <w:szCs w:val="24"/>
         </w:rPr>
-        <w:t>Que una persona se encargue del diseño de la interfaz y el trabajo de unificar los códigos y realizar el debuging correspondiente</w:t>
+        <w:t xml:space="preserve">Que </w:t>
+      </w:r>
+      <w:r>
+        <w:rPr>
+          <w:rFonts w:ascii="Arial" w:hAnsi="Arial" w:cs="Arial"/>
+          <w:sz w:val="24"/>
+          <w:szCs w:val="24"/>
+        </w:rPr>
+        <w:t>Johan Mejía</w:t>
+      </w:r>
+      <w:r>
+        <w:rPr>
+          <w:rFonts w:ascii="Arial" w:hAnsi="Arial" w:cs="Arial"/>
+          <w:sz w:val="24"/>
+          <w:szCs w:val="24"/>
+        </w:rPr>
+        <w:t xml:space="preserve"> se encargue del diseño de la interfaz y el trabajo de unificar los códigos y realizar el </w:t>
+      </w:r>
+      <w:proofErr w:type="spellStart"/>
+      <w:r>
+        <w:rPr>
+          <w:rFonts w:ascii="Arial" w:hAnsi="Arial" w:cs="Arial"/>
+          <w:sz w:val="24"/>
+          <w:szCs w:val="24"/>
+        </w:rPr>
+        <w:t>debuging</w:t>
+      </w:r>
+      <w:proofErr w:type="spellEnd"/>
+      <w:r>
+        <w:rPr>
+          <w:rFonts w:ascii="Arial" w:hAnsi="Arial" w:cs="Arial"/>
+          <w:sz w:val="24"/>
+          <w:szCs w:val="24"/>
+        </w:rPr>
+        <w:t xml:space="preserve"> correspondiente</w:t>
       </w:r>
       <w:r>
         <w:rPr>
@@ -1805,250 +1953,6 @@
           <w:szCs w:val="24"/>
         </w:rPr>
         <w:t xml:space="preserve"> y realizar las actas sobre el progreso del proyecto.</w:t>
-      </w:r>
-    </w:p>
-    <w:p>
-      <w:pPr>
-        <w:jc w:val="both"/>
-        <w:rPr>
-          <w:rFonts w:ascii="Arial" w:hAnsi="Arial" w:cs="Arial"/>
-          <w:sz w:val="24"/>
-          <w:szCs w:val="24"/>
-        </w:rPr>
-      </w:pPr>
-    </w:p>
-    <w:p>
-      <w:pPr>
-        <w:jc w:val="both"/>
-        <w:rPr>
-          <w:rFonts w:ascii="Arial" w:hAnsi="Arial" w:cs="Arial"/>
-          <w:sz w:val="24"/>
-          <w:szCs w:val="24"/>
-        </w:rPr>
-      </w:pPr>
-    </w:p>
-    <w:p>
-      <w:pPr>
-        <w:jc w:val="both"/>
-        <w:rPr>
-          <w:rFonts w:ascii="Arial" w:hAnsi="Arial" w:cs="Arial"/>
-          <w:sz w:val="24"/>
-          <w:szCs w:val="24"/>
-        </w:rPr>
-      </w:pPr>
-    </w:p>
-    <w:p>
-      <w:pPr>
-        <w:jc w:val="both"/>
-        <w:rPr>
-          <w:rFonts w:ascii="Arial" w:hAnsi="Arial" w:cs="Arial"/>
-          <w:sz w:val="24"/>
-          <w:szCs w:val="24"/>
-        </w:rPr>
-      </w:pPr>
-    </w:p>
-    <w:p>
-      <w:pPr>
-        <w:jc w:val="both"/>
-        <w:rPr>
-          <w:rFonts w:ascii="Arial" w:hAnsi="Arial" w:cs="Arial"/>
-          <w:sz w:val="24"/>
-          <w:szCs w:val="24"/>
-        </w:rPr>
-      </w:pPr>
-    </w:p>
-    <w:p>
-      <w:pPr>
-        <w:jc w:val="both"/>
-        <w:rPr>
-          <w:rFonts w:ascii="Arial" w:hAnsi="Arial" w:cs="Arial"/>
-          <w:sz w:val="24"/>
-          <w:szCs w:val="24"/>
-        </w:rPr>
-      </w:pPr>
-    </w:p>
-    <w:p>
-      <w:pPr>
-        <w:jc w:val="both"/>
-        <w:rPr>
-          <w:rFonts w:ascii="Arial" w:hAnsi="Arial" w:cs="Arial"/>
-          <w:sz w:val="24"/>
-          <w:szCs w:val="24"/>
-        </w:rPr>
-      </w:pPr>
-    </w:p>
-    <w:p>
-      <w:pPr>
-        <w:jc w:val="both"/>
-        <w:rPr>
-          <w:rFonts w:ascii="Arial" w:hAnsi="Arial" w:cs="Arial"/>
-          <w:sz w:val="24"/>
-          <w:szCs w:val="24"/>
-        </w:rPr>
-      </w:pPr>
-    </w:p>
-    <w:p>
-      <w:pPr>
-        <w:jc w:val="both"/>
-        <w:rPr>
-          <w:rFonts w:ascii="Arial" w:hAnsi="Arial" w:cs="Arial"/>
-          <w:sz w:val="24"/>
-          <w:szCs w:val="24"/>
-        </w:rPr>
-      </w:pPr>
-    </w:p>
-    <w:p>
-      <w:pPr>
-        <w:jc w:val="both"/>
-        <w:rPr>
-          <w:rFonts w:ascii="Arial" w:hAnsi="Arial" w:cs="Arial"/>
-          <w:sz w:val="24"/>
-          <w:szCs w:val="24"/>
-        </w:rPr>
-      </w:pPr>
-    </w:p>
-    <w:p>
-      <w:pPr>
-        <w:jc w:val="both"/>
-        <w:rPr>
-          <w:rFonts w:ascii="Arial" w:hAnsi="Arial" w:cs="Arial"/>
-          <w:sz w:val="24"/>
-          <w:szCs w:val="24"/>
-        </w:rPr>
-      </w:pPr>
-    </w:p>
-    <w:p>
-      <w:pPr>
-        <w:jc w:val="both"/>
-        <w:rPr>
-          <w:rFonts w:ascii="Arial" w:hAnsi="Arial" w:cs="Arial"/>
-          <w:sz w:val="24"/>
-          <w:szCs w:val="24"/>
-        </w:rPr>
-      </w:pPr>
-    </w:p>
-    <w:p>
-      <w:pPr>
-        <w:jc w:val="both"/>
-        <w:rPr>
-          <w:rFonts w:ascii="Arial" w:hAnsi="Arial" w:cs="Arial"/>
-          <w:sz w:val="24"/>
-          <w:szCs w:val="24"/>
-        </w:rPr>
-      </w:pPr>
-    </w:p>
-    <w:p>
-      <w:pPr>
-        <w:jc w:val="both"/>
-        <w:rPr>
-          <w:rFonts w:ascii="Arial" w:hAnsi="Arial" w:cs="Arial"/>
-          <w:sz w:val="24"/>
-          <w:szCs w:val="24"/>
-        </w:rPr>
-      </w:pPr>
-    </w:p>
-    <w:p>
-      <w:pPr>
-        <w:jc w:val="both"/>
-        <w:rPr>
-          <w:rFonts w:ascii="Arial" w:hAnsi="Arial" w:cs="Arial"/>
-          <w:sz w:val="24"/>
-          <w:szCs w:val="24"/>
-        </w:rPr>
-      </w:pPr>
-    </w:p>
-    <w:p>
-      <w:pPr>
-        <w:jc w:val="both"/>
-        <w:rPr>
-          <w:rFonts w:ascii="Arial" w:hAnsi="Arial" w:cs="Arial"/>
-          <w:sz w:val="24"/>
-          <w:szCs w:val="24"/>
-        </w:rPr>
-      </w:pPr>
-    </w:p>
-    <w:p>
-      <w:pPr>
-        <w:jc w:val="both"/>
-        <w:rPr>
-          <w:rFonts w:ascii="Arial" w:hAnsi="Arial" w:cs="Arial"/>
-          <w:sz w:val="24"/>
-          <w:szCs w:val="24"/>
-        </w:rPr>
-      </w:pPr>
-    </w:p>
-    <w:p>
-      <w:pPr>
-        <w:jc w:val="both"/>
-        <w:rPr>
-          <w:rFonts w:ascii="Arial" w:hAnsi="Arial" w:cs="Arial"/>
-          <w:sz w:val="24"/>
-          <w:szCs w:val="24"/>
-        </w:rPr>
-      </w:pPr>
-    </w:p>
-    <w:p>
-      <w:pPr>
-        <w:jc w:val="both"/>
-        <w:rPr>
-          <w:rFonts w:ascii="Arial" w:hAnsi="Arial" w:cs="Arial"/>
-          <w:sz w:val="24"/>
-          <w:szCs w:val="24"/>
-        </w:rPr>
-      </w:pPr>
-    </w:p>
-    <w:p>
-      <w:pPr>
-        <w:jc w:val="both"/>
-        <w:rPr>
-          <w:rFonts w:ascii="Arial" w:hAnsi="Arial" w:cs="Arial"/>
-          <w:sz w:val="24"/>
-          <w:szCs w:val="24"/>
-        </w:rPr>
-      </w:pPr>
-    </w:p>
-    <w:p>
-      <w:pPr>
-        <w:jc w:val="both"/>
-        <w:rPr>
-          <w:rFonts w:ascii="Arial" w:hAnsi="Arial" w:cs="Arial"/>
-          <w:sz w:val="24"/>
-          <w:szCs w:val="24"/>
-        </w:rPr>
-      </w:pPr>
-    </w:p>
-    <w:p>
-      <w:pPr>
-        <w:rPr>
-          <w:rFonts w:ascii="Arial" w:hAnsi="Arial" w:cs="Arial"/>
-          <w:b/>
-          <w:bCs/>
-        </w:rPr>
-      </w:pPr>
-      <w:r>
-        <w:rPr>
-          <w:rFonts w:ascii="Arial" w:hAnsi="Arial" w:cs="Arial"/>
-          <w:b/>
-          <w:bCs/>
-        </w:rPr>
-        <w:t>Bibliografía</w:t>
-      </w:r>
-    </w:p>
-    <w:p>
-      <w:pPr>
-        <w:rPr>
-          <w:rFonts w:ascii="Arial" w:hAnsi="Arial" w:cs="Arial"/>
-          <w:sz w:val="24"/>
-          <w:szCs w:val="24"/>
-        </w:rPr>
-      </w:pPr>
-      <w:r>
-        <w:rPr>
-          <w:rFonts w:ascii="Arial" w:hAnsi="Arial" w:cs="Arial"/>
-          <w:sz w:val="24"/>
-          <w:szCs w:val="24"/>
-        </w:rPr>
-        <w:t>https://exceltotal.com/como-redondear-con-vba-en-excel/</w:t>
       </w:r>
     </w:p>
     <w:sectPr>
@@ -2584,6 +2488,7 @@
   <w:style w:type="character" w:default="1" w:styleId="Fuentedeprrafopredeter">
     <w:name w:val="Default Paragraph Font"/>
     <w:uiPriority w:val="1"/>
+    <w:semiHidden/>
     <w:unhideWhenUsed/>
   </w:style>
   <w:style w:type="table" w:default="1" w:styleId="Tablanormal">

</xml_diff>